<commit_message>
created build_fig and update docx
</commit_message>
<xml_diff>
--- a/main.docx
+++ b/main.docx
@@ -265,7 +265,16 @@
     </w:p>
     <w:p>
       <w:pPr>
+        <w:autoSpaceDE w:val="0"/>
+        <w:autoSpaceDN w:val="0"/>
         <w:bidi w:val="0"/>
+        <w:adjustRightInd w:val="0"/>
+        <w:spacing w:after="0" w:line="240" w:lineRule="auto"/>
+        <w:rPr>
+          <w:rFonts w:ascii="Courier New" w:hAnsi="Courier New" w:cs="Courier New"/>
+          <w:sz w:val="24"/>
+          <w:szCs w:val="24"/>
+        </w:rPr>
       </w:pPr>
       <w:proofErr w:type="spellStart"/>
       <w:r>
@@ -273,44 +282,119 @@
       </w:r>
       <w:proofErr w:type="spellEnd"/>
       <w:r>
-        <w:t xml:space="preserve"> (</w:t>
-      </w:r>
-      <w:proofErr w:type="spellStart"/>
-      <w:r>
-        <w:t>block_</w:t>
+        <w:t xml:space="preserve"> </w:t>
+      </w:r>
+      <w:bookmarkStart w:id="0" w:name="_GoBack"/>
+      <w:proofErr w:type="spellStart"/>
+      <w:r>
+        <w:rPr>
+          <w:rFonts w:ascii="Courier New" w:hAnsi="Courier New" w:cs="Courier New"/>
+          <w:color w:val="000000"/>
+          <w:sz w:val="24"/>
+          <w:szCs w:val="24"/>
+        </w:rPr>
+        <w:t>build_</w:t>
       </w:r>
       <w:proofErr w:type="gramStart"/>
       <w:r>
-        <w:t>type,has</w:t>
-      </w:r>
+        <w:rPr>
+          <w:rFonts w:ascii="Courier New" w:hAnsi="Courier New" w:cs="Courier New"/>
+          <w:color w:val="000000"/>
+          <w:sz w:val="24"/>
+          <w:szCs w:val="24"/>
+        </w:rPr>
+        <w:t>fig</w:t>
+      </w:r>
+      <w:proofErr w:type="spellEnd"/>
+      <w:r>
+        <w:rPr>
+          <w:rFonts w:ascii="Courier New" w:hAnsi="Courier New" w:cs="Courier New"/>
+          <w:color w:val="000000"/>
+          <w:sz w:val="24"/>
+          <w:szCs w:val="24"/>
+        </w:rPr>
+        <w:t>(</w:t>
+      </w:r>
+      <w:proofErr w:type="spellStart"/>
       <w:proofErr w:type="gramEnd"/>
       <w:r>
-        <w:t>_target,target_shape</w:t>
-      </w:r>
-      <w:proofErr w:type="spellEnd"/>
-      <w:r>
+        <w:rPr>
+          <w:rFonts w:ascii="Courier New" w:hAnsi="Courier New" w:cs="Courier New"/>
+          <w:color w:val="000000"/>
+          <w:sz w:val="24"/>
+          <w:szCs w:val="24"/>
+        </w:rPr>
+        <w:t>block_type,has_target,target,non_target</w:t>
+      </w:r>
+      <w:proofErr w:type="spellEnd"/>
+      <w:r>
+        <w:rPr>
+          <w:rFonts w:ascii="Courier New" w:hAnsi="Courier New" w:cs="Courier New"/>
+          <w:color w:val="000000"/>
+          <w:sz w:val="24"/>
+          <w:szCs w:val="24"/>
+        </w:rPr>
         <w:t xml:space="preserve">, </w:t>
       </w:r>
       <w:proofErr w:type="spellStart"/>
       <w:r>
+        <w:rPr>
+          <w:rFonts w:ascii="Courier New" w:hAnsi="Courier New" w:cs="Courier New"/>
+          <w:color w:val="000000"/>
+          <w:sz w:val="24"/>
+          <w:szCs w:val="24"/>
+        </w:rPr>
         <w:t>x_vec,y_vec</w:t>
       </w:r>
       <w:proofErr w:type="spellEnd"/>
       <w:r>
+        <w:rPr>
+          <w:rFonts w:ascii="Courier New" w:hAnsi="Courier New" w:cs="Courier New"/>
+          <w:color w:val="000000"/>
+          <w:sz w:val="24"/>
+          <w:szCs w:val="24"/>
+        </w:rPr>
         <w:t xml:space="preserve"> ,</w:t>
       </w:r>
       <w:proofErr w:type="spellStart"/>
       <w:r>
+        <w:rPr>
+          <w:rFonts w:ascii="Courier New" w:hAnsi="Courier New" w:cs="Courier New"/>
+          <w:color w:val="000000"/>
+          <w:sz w:val="24"/>
+          <w:szCs w:val="24"/>
+        </w:rPr>
         <w:t>target_color</w:t>
       </w:r>
       <w:proofErr w:type="spellEnd"/>
       <w:r>
+        <w:rPr>
+          <w:rFonts w:ascii="Courier New" w:hAnsi="Courier New" w:cs="Courier New"/>
+          <w:color w:val="000000"/>
+          <w:sz w:val="24"/>
+          <w:szCs w:val="24"/>
+        </w:rPr>
         <w:t>)</w:t>
       </w:r>
-    </w:p>
-    <w:p>
-      <w:pPr>
+      <w:bookmarkEnd w:id="0"/>
+    </w:p>
+    <w:p>
+      <w:pPr>
+        <w:autoSpaceDE w:val="0"/>
+        <w:autoSpaceDN w:val="0"/>
         <w:bidi w:val="0"/>
+        <w:adjustRightInd w:val="0"/>
+        <w:spacing w:after="0" w:line="240" w:lineRule="auto"/>
+        <w:rPr>
+          <w:rFonts w:ascii="Courier New" w:hAnsi="Courier New" w:cs="Courier New"/>
+          <w:sz w:val="24"/>
+          <w:szCs w:val="24"/>
+        </w:rPr>
+      </w:pPr>
+    </w:p>
+    <w:p>
+      <w:pPr>
+        <w:bidi w:val="0"/>
       </w:pPr>
       <w:r>
         <w:tab/>
@@ -330,6 +414,60 @@
       <w:proofErr w:type="spellStart"/>
       <w:proofErr w:type="gramEnd"/>
       <w:r>
+        <w:t>shapes,num,</w:t>
+      </w:r>
+      <w:r>
+        <w:t>has_target,target_shape,</w:t>
+      </w:r>
+      <w:r>
+        <w:t>non_target_shape</w:t>
+      </w:r>
+      <w:proofErr w:type="spellEnd"/>
+      <w:r>
+        <w:t>,</w:t>
+      </w:r>
+      <w:r>
+        <w:t xml:space="preserve"> </w:t>
+      </w:r>
+      <w:proofErr w:type="spellStart"/>
+      <w:r>
+        <w:t>x_vec,y_vec</w:t>
+      </w:r>
+      <w:proofErr w:type="spellEnd"/>
+      <w:r>
+        <w:t xml:space="preserve"> ,</w:t>
+      </w:r>
+      <w:proofErr w:type="spellStart"/>
+      <w:r>
+        <w:t>target_color</w:t>
+      </w:r>
+      <w:proofErr w:type="spellEnd"/>
+      <w:r>
+        <w:t>)</w:t>
+      </w:r>
+    </w:p>
+    <w:p>
+      <w:pPr>
+        <w:bidi w:val="0"/>
+      </w:pPr>
+      <w:r>
+        <w:tab/>
+      </w:r>
+      <w:proofErr w:type="spellStart"/>
+      <w:r>
+        <w:t>Fit_</w:t>
+      </w:r>
+      <w:proofErr w:type="gramStart"/>
+      <w:r>
+        <w:t>fig</w:t>
+      </w:r>
+      <w:proofErr w:type="spellEnd"/>
+      <w:r>
+        <w:t>(</w:t>
+      </w:r>
+      <w:proofErr w:type="spellStart"/>
+      <w:proofErr w:type="gramEnd"/>
+      <w:r>
         <w:t>has_target,target_shape</w:t>
       </w:r>
       <w:proofErr w:type="spellEnd"/>
@@ -358,71 +496,24 @@
         <w:bidi w:val="0"/>
       </w:pPr>
       <w:r>
-        <w:tab/>
-      </w:r>
-      <w:proofErr w:type="spellStart"/>
-      <w:r>
-        <w:t>Fit_</w:t>
-      </w:r>
-      <w:proofErr w:type="gramStart"/>
-      <w:r>
-        <w:t>fig</w:t>
+        <w:t xml:space="preserve">[acc, rt] = </w:t>
+      </w:r>
+      <w:proofErr w:type="spellStart"/>
+      <w:r>
+        <w:t>Trail_result</w:t>
       </w:r>
       <w:proofErr w:type="spellEnd"/>
       <w:r>
         <w:t>(</w:t>
       </w:r>
       <w:proofErr w:type="spellStart"/>
-      <w:proofErr w:type="gramEnd"/>
-      <w:r>
-        <w:t>has_target,target_shape</w:t>
-      </w:r>
-      <w:proofErr w:type="spellEnd"/>
-      <w:r>
-        <w:t xml:space="preserve">, </w:t>
-      </w:r>
-      <w:proofErr w:type="spellStart"/>
-      <w:r>
-        <w:t>x_vec,y_vec</w:t>
-      </w:r>
-      <w:proofErr w:type="spellEnd"/>
-      <w:r>
-        <w:t xml:space="preserve"> ,</w:t>
-      </w:r>
-      <w:proofErr w:type="spellStart"/>
-      <w:r>
-        <w:t>target_color</w:t>
+      <w:r>
+        <w:t>has_target</w:t>
       </w:r>
       <w:proofErr w:type="spellEnd"/>
       <w:r>
         <w:t>)</w:t>
       </w:r>
-    </w:p>
-    <w:p>
-      <w:pPr>
-        <w:bidi w:val="0"/>
-      </w:pPr>
-      <w:r>
-        <w:t xml:space="preserve">[acc, rt] = </w:t>
-      </w:r>
-      <w:proofErr w:type="spellStart"/>
-      <w:r>
-        <w:t>Trail_result</w:t>
-      </w:r>
-      <w:proofErr w:type="spellEnd"/>
-      <w:r>
-        <w:t>(</w:t>
-      </w:r>
-      <w:proofErr w:type="spellStart"/>
-      <w:r>
-        <w:t>has_target</w:t>
-      </w:r>
-      <w:proofErr w:type="spellEnd"/>
-      <w:r>
-        <w:t>)</w:t>
-      </w:r>
-      <w:bookmarkStart w:id="0" w:name="_GoBack"/>
-      <w:bookmarkEnd w:id="0"/>
     </w:p>
     <w:p>
       <w:pPr>

</xml_diff>

<commit_message>
added docx to ignor
</commit_message>
<xml_diff>
--- a/main.docx
+++ b/main.docx
@@ -265,7 +265,16 @@
     </w:p>
     <w:p>
       <w:pPr>
+        <w:autoSpaceDE w:val="0"/>
+        <w:autoSpaceDN w:val="0"/>
         <w:bidi w:val="0"/>
+        <w:adjustRightInd w:val="0"/>
+        <w:spacing w:after="0" w:line="240" w:lineRule="auto"/>
+        <w:rPr>
+          <w:rFonts w:ascii="Courier New" w:hAnsi="Courier New" w:cs="Courier New"/>
+          <w:sz w:val="24"/>
+          <w:szCs w:val="24"/>
+        </w:rPr>
       </w:pPr>
       <w:proofErr w:type="spellStart"/>
       <w:r>
@@ -273,44 +282,119 @@
       </w:r>
       <w:proofErr w:type="spellEnd"/>
       <w:r>
-        <w:t xml:space="preserve"> (</w:t>
-      </w:r>
-      <w:proofErr w:type="spellStart"/>
-      <w:r>
-        <w:t>block_</w:t>
+        <w:t xml:space="preserve"> </w:t>
+      </w:r>
+      <w:bookmarkStart w:id="0" w:name="_GoBack"/>
+      <w:proofErr w:type="spellStart"/>
+      <w:r>
+        <w:rPr>
+          <w:rFonts w:ascii="Courier New" w:hAnsi="Courier New" w:cs="Courier New"/>
+          <w:color w:val="000000"/>
+          <w:sz w:val="24"/>
+          <w:szCs w:val="24"/>
+        </w:rPr>
+        <w:t>build_</w:t>
       </w:r>
       <w:proofErr w:type="gramStart"/>
       <w:r>
-        <w:t>type,has</w:t>
-      </w:r>
+        <w:rPr>
+          <w:rFonts w:ascii="Courier New" w:hAnsi="Courier New" w:cs="Courier New"/>
+          <w:color w:val="000000"/>
+          <w:sz w:val="24"/>
+          <w:szCs w:val="24"/>
+        </w:rPr>
+        <w:t>fig</w:t>
+      </w:r>
+      <w:proofErr w:type="spellEnd"/>
+      <w:r>
+        <w:rPr>
+          <w:rFonts w:ascii="Courier New" w:hAnsi="Courier New" w:cs="Courier New"/>
+          <w:color w:val="000000"/>
+          <w:sz w:val="24"/>
+          <w:szCs w:val="24"/>
+        </w:rPr>
+        <w:t>(</w:t>
+      </w:r>
+      <w:proofErr w:type="spellStart"/>
       <w:proofErr w:type="gramEnd"/>
       <w:r>
-        <w:t>_target,target_shape</w:t>
-      </w:r>
-      <w:proofErr w:type="spellEnd"/>
-      <w:r>
+        <w:rPr>
+          <w:rFonts w:ascii="Courier New" w:hAnsi="Courier New" w:cs="Courier New"/>
+          <w:color w:val="000000"/>
+          <w:sz w:val="24"/>
+          <w:szCs w:val="24"/>
+        </w:rPr>
+        <w:t>block_type,has_target,target,non_target</w:t>
+      </w:r>
+      <w:proofErr w:type="spellEnd"/>
+      <w:r>
+        <w:rPr>
+          <w:rFonts w:ascii="Courier New" w:hAnsi="Courier New" w:cs="Courier New"/>
+          <w:color w:val="000000"/>
+          <w:sz w:val="24"/>
+          <w:szCs w:val="24"/>
+        </w:rPr>
         <w:t xml:space="preserve">, </w:t>
       </w:r>
       <w:proofErr w:type="spellStart"/>
       <w:r>
+        <w:rPr>
+          <w:rFonts w:ascii="Courier New" w:hAnsi="Courier New" w:cs="Courier New"/>
+          <w:color w:val="000000"/>
+          <w:sz w:val="24"/>
+          <w:szCs w:val="24"/>
+        </w:rPr>
         <w:t>x_vec,y_vec</w:t>
       </w:r>
       <w:proofErr w:type="spellEnd"/>
       <w:r>
+        <w:rPr>
+          <w:rFonts w:ascii="Courier New" w:hAnsi="Courier New" w:cs="Courier New"/>
+          <w:color w:val="000000"/>
+          <w:sz w:val="24"/>
+          <w:szCs w:val="24"/>
+        </w:rPr>
         <w:t xml:space="preserve"> ,</w:t>
       </w:r>
       <w:proofErr w:type="spellStart"/>
       <w:r>
+        <w:rPr>
+          <w:rFonts w:ascii="Courier New" w:hAnsi="Courier New" w:cs="Courier New"/>
+          <w:color w:val="000000"/>
+          <w:sz w:val="24"/>
+          <w:szCs w:val="24"/>
+        </w:rPr>
         <w:t>target_color</w:t>
       </w:r>
       <w:proofErr w:type="spellEnd"/>
       <w:r>
+        <w:rPr>
+          <w:rFonts w:ascii="Courier New" w:hAnsi="Courier New" w:cs="Courier New"/>
+          <w:color w:val="000000"/>
+          <w:sz w:val="24"/>
+          <w:szCs w:val="24"/>
+        </w:rPr>
         <w:t>)</w:t>
       </w:r>
-    </w:p>
-    <w:p>
-      <w:pPr>
+      <w:bookmarkEnd w:id="0"/>
+    </w:p>
+    <w:p>
+      <w:pPr>
+        <w:autoSpaceDE w:val="0"/>
+        <w:autoSpaceDN w:val="0"/>
         <w:bidi w:val="0"/>
+        <w:adjustRightInd w:val="0"/>
+        <w:spacing w:after="0" w:line="240" w:lineRule="auto"/>
+        <w:rPr>
+          <w:rFonts w:ascii="Courier New" w:hAnsi="Courier New" w:cs="Courier New"/>
+          <w:sz w:val="24"/>
+          <w:szCs w:val="24"/>
+        </w:rPr>
+      </w:pPr>
+    </w:p>
+    <w:p>
+      <w:pPr>
+        <w:bidi w:val="0"/>
       </w:pPr>
       <w:r>
         <w:tab/>
@@ -330,6 +414,60 @@
       <w:proofErr w:type="spellStart"/>
       <w:proofErr w:type="gramEnd"/>
       <w:r>
+        <w:t>shapes,num,</w:t>
+      </w:r>
+      <w:r>
+        <w:t>has_target,target_shape,</w:t>
+      </w:r>
+      <w:r>
+        <w:t>non_target_shape</w:t>
+      </w:r>
+      <w:proofErr w:type="spellEnd"/>
+      <w:r>
+        <w:t>,</w:t>
+      </w:r>
+      <w:r>
+        <w:t xml:space="preserve"> </w:t>
+      </w:r>
+      <w:proofErr w:type="spellStart"/>
+      <w:r>
+        <w:t>x_vec,y_vec</w:t>
+      </w:r>
+      <w:proofErr w:type="spellEnd"/>
+      <w:r>
+        <w:t xml:space="preserve"> ,</w:t>
+      </w:r>
+      <w:proofErr w:type="spellStart"/>
+      <w:r>
+        <w:t>target_color</w:t>
+      </w:r>
+      <w:proofErr w:type="spellEnd"/>
+      <w:r>
+        <w:t>)</w:t>
+      </w:r>
+    </w:p>
+    <w:p>
+      <w:pPr>
+        <w:bidi w:val="0"/>
+      </w:pPr>
+      <w:r>
+        <w:tab/>
+      </w:r>
+      <w:proofErr w:type="spellStart"/>
+      <w:r>
+        <w:t>Fit_</w:t>
+      </w:r>
+      <w:proofErr w:type="gramStart"/>
+      <w:r>
+        <w:t>fig</w:t>
+      </w:r>
+      <w:proofErr w:type="spellEnd"/>
+      <w:r>
+        <w:t>(</w:t>
+      </w:r>
+      <w:proofErr w:type="spellStart"/>
+      <w:proofErr w:type="gramEnd"/>
+      <w:r>
         <w:t>has_target,target_shape</w:t>
       </w:r>
       <w:proofErr w:type="spellEnd"/>
@@ -358,71 +496,24 @@
         <w:bidi w:val="0"/>
       </w:pPr>
       <w:r>
-        <w:tab/>
-      </w:r>
-      <w:proofErr w:type="spellStart"/>
-      <w:r>
-        <w:t>Fit_</w:t>
-      </w:r>
-      <w:proofErr w:type="gramStart"/>
-      <w:r>
-        <w:t>fig</w:t>
+        <w:t xml:space="preserve">[acc, rt] = </w:t>
+      </w:r>
+      <w:proofErr w:type="spellStart"/>
+      <w:r>
+        <w:t>Trail_result</w:t>
       </w:r>
       <w:proofErr w:type="spellEnd"/>
       <w:r>
         <w:t>(</w:t>
       </w:r>
       <w:proofErr w:type="spellStart"/>
-      <w:proofErr w:type="gramEnd"/>
-      <w:r>
-        <w:t>has_target,target_shape</w:t>
-      </w:r>
-      <w:proofErr w:type="spellEnd"/>
-      <w:r>
-        <w:t xml:space="preserve">, </w:t>
-      </w:r>
-      <w:proofErr w:type="spellStart"/>
-      <w:r>
-        <w:t>x_vec,y_vec</w:t>
-      </w:r>
-      <w:proofErr w:type="spellEnd"/>
-      <w:r>
-        <w:t xml:space="preserve"> ,</w:t>
-      </w:r>
-      <w:proofErr w:type="spellStart"/>
-      <w:r>
-        <w:t>target_color</w:t>
+      <w:r>
+        <w:t>has_target</w:t>
       </w:r>
       <w:proofErr w:type="spellEnd"/>
       <w:r>
         <w:t>)</w:t>
       </w:r>
-    </w:p>
-    <w:p>
-      <w:pPr>
-        <w:bidi w:val="0"/>
-      </w:pPr>
-      <w:r>
-        <w:t xml:space="preserve">[acc, rt] = </w:t>
-      </w:r>
-      <w:proofErr w:type="spellStart"/>
-      <w:r>
-        <w:t>Trail_result</w:t>
-      </w:r>
-      <w:proofErr w:type="spellEnd"/>
-      <w:r>
-        <w:t>(</w:t>
-      </w:r>
-      <w:proofErr w:type="spellStart"/>
-      <w:r>
-        <w:t>has_target</w:t>
-      </w:r>
-      <w:proofErr w:type="spellEnd"/>
-      <w:r>
-        <w:t>)</w:t>
-      </w:r>
-      <w:bookmarkStart w:id="0" w:name="_GoBack"/>
-      <w:bookmarkEnd w:id="0"/>
     </w:p>
     <w:p>
       <w:pPr>

</xml_diff>